<commit_message>
Prepared folders for new features, moved FakeDeck to new TestDoubles folder to separate from Game engine specific tests
</commit_message>
<xml_diff>
--- a/Documentation (Danish)/Tidsregistrering - Refactor.docx
+++ b/Documentation (Danish)/Tidsregistrering - Refactor.docx
@@ -788,6 +788,7 @@
             <w:tcW w:w="1345" w:type="dxa"/>
             <w:tcBorders>
               <w:top w:val="nil"/>
+              <w:bottom w:val="nil"/>
             </w:tcBorders>
           </w:tcPr>
           <w:p>
@@ -963,6 +964,130 @@
               </w:rPr>
               <w:t>5:00</w:t>
             </w:r>
+          </w:p>
+        </w:tc>
+      </w:tr>
+      <w:tr>
+        <w:trPr>
+          <w:cnfStyle w:val="000000100000" w:firstRow="0" w:lastRow="0" w:firstColumn="0" w:lastColumn="0" w:oddVBand="0" w:evenVBand="0" w:oddHBand="1" w:evenHBand="0" w:firstRowFirstColumn="0" w:firstRowLastColumn="0" w:lastRowFirstColumn="0" w:lastRowLastColumn="0"/>
+          <w:trHeight w:val="1233"/>
+        </w:trPr>
+        <w:tc>
+          <w:tcPr>
+            <w:cnfStyle w:val="001000000000" w:firstRow="0" w:lastRow="0" w:firstColumn="1" w:lastColumn="0" w:oddVBand="0" w:evenVBand="0" w:oddHBand="0" w:evenHBand="0" w:firstRowFirstColumn="0" w:firstRowLastColumn="0" w:lastRowFirstColumn="0" w:lastRowLastColumn="0"/>
+            <w:tcW w:w="1345" w:type="dxa"/>
+            <w:tcBorders>
+              <w:top w:val="nil"/>
+            </w:tcBorders>
+          </w:tcPr>
+          <w:p>
+            <w:pPr>
+              <w:jc w:val="center"/>
+              <w:rPr>
+                <w:rFonts w:ascii="ADLaM Display" w:hAnsi="ADLaM Display" w:cs="ADLaM Display"/>
+                <w:sz w:val="48"/>
+                <w:szCs w:val="48"/>
+              </w:rPr>
+            </w:pPr>
+          </w:p>
+        </w:tc>
+        <w:tc>
+          <w:tcPr>
+            <w:tcW w:w="3350" w:type="dxa"/>
+            <w:tcBorders>
+              <w:top w:val="single" w:sz="12" w:space="0" w:color="000000" w:themeColor="text1"/>
+              <w:left w:val="single" w:sz="12" w:space="0" w:color="000000" w:themeColor="text1"/>
+              <w:bottom w:val="single" w:sz="12" w:space="0" w:color="000000" w:themeColor="text1"/>
+              <w:right w:val="single" w:sz="12" w:space="0" w:color="000000" w:themeColor="text1"/>
+            </w:tcBorders>
+            <w:vAlign w:val="center"/>
+          </w:tcPr>
+          <w:p>
+            <w:pPr>
+              <w:jc w:val="center"/>
+              <w:cnfStyle w:val="000000100000" w:firstRow="0" w:lastRow="0" w:firstColumn="0" w:lastColumn="0" w:oddVBand="0" w:evenVBand="0" w:oddHBand="1" w:evenHBand="0" w:firstRowFirstColumn="0" w:firstRowLastColumn="0" w:lastRowFirstColumn="0" w:lastRowLastColumn="0"/>
+              <w:rPr>
+                <w:rFonts w:ascii="ADLaM Display" w:hAnsi="ADLaM Display" w:cs="ADLaM Display"/>
+                <w:color w:val="FFFFFF" w:themeColor="background1"/>
+                <w:sz w:val="22"/>
+                <w:szCs w:val="22"/>
+              </w:rPr>
+            </w:pPr>
+          </w:p>
+        </w:tc>
+        <w:tc>
+          <w:tcPr>
+            <w:tcW w:w="1254" w:type="dxa"/>
+            <w:tcBorders>
+              <w:top w:val="single" w:sz="12" w:space="0" w:color="000000" w:themeColor="text1"/>
+              <w:left w:val="single" w:sz="12" w:space="0" w:color="000000" w:themeColor="text1"/>
+              <w:bottom w:val="single" w:sz="12" w:space="0" w:color="000000" w:themeColor="text1"/>
+              <w:right w:val="single" w:sz="12" w:space="0" w:color="000000" w:themeColor="text1"/>
+            </w:tcBorders>
+            <w:vAlign w:val="center"/>
+          </w:tcPr>
+          <w:p>
+            <w:pPr>
+              <w:jc w:val="center"/>
+              <w:cnfStyle w:val="000000100000" w:firstRow="0" w:lastRow="0" w:firstColumn="0" w:lastColumn="0" w:oddVBand="0" w:evenVBand="0" w:oddHBand="1" w:evenHBand="0" w:firstRowFirstColumn="0" w:firstRowLastColumn="0" w:lastRowFirstColumn="0" w:lastRowLastColumn="0"/>
+              <w:rPr>
+                <w:rFonts w:ascii="ADLaM Display" w:hAnsi="ADLaM Display" w:cs="ADLaM Display"/>
+                <w:b/>
+                <w:bCs/>
+                <w:color w:val="FFFFFF" w:themeColor="background1"/>
+                <w:sz w:val="22"/>
+                <w:szCs w:val="22"/>
+                <w:lang w:val="en-US"/>
+              </w:rPr>
+            </w:pPr>
+          </w:p>
+        </w:tc>
+        <w:tc>
+          <w:tcPr>
+            <w:tcW w:w="1731" w:type="dxa"/>
+            <w:tcBorders>
+              <w:top w:val="single" w:sz="12" w:space="0" w:color="000000" w:themeColor="text1"/>
+              <w:left w:val="single" w:sz="12" w:space="0" w:color="000000" w:themeColor="text1"/>
+              <w:bottom w:val="single" w:sz="12" w:space="0" w:color="000000" w:themeColor="text1"/>
+              <w:right w:val="single" w:sz="12" w:space="0" w:color="000000" w:themeColor="text1"/>
+            </w:tcBorders>
+            <w:vAlign w:val="center"/>
+          </w:tcPr>
+          <w:p>
+            <w:pPr>
+              <w:jc w:val="center"/>
+              <w:cnfStyle w:val="000000100000" w:firstRow="0" w:lastRow="0" w:firstColumn="0" w:lastColumn="0" w:oddVBand="0" w:evenVBand="0" w:oddHBand="1" w:evenHBand="0" w:firstRowFirstColumn="0" w:firstRowLastColumn="0" w:lastRowFirstColumn="0" w:lastRowLastColumn="0"/>
+              <w:rPr>
+                <w:rFonts w:ascii="ADLaM Display" w:hAnsi="ADLaM Display" w:cs="ADLaM Display"/>
+                <w:color w:val="FFFFFF" w:themeColor="background1"/>
+                <w:sz w:val="36"/>
+                <w:szCs w:val="36"/>
+              </w:rPr>
+            </w:pPr>
+          </w:p>
+        </w:tc>
+        <w:tc>
+          <w:tcPr>
+            <w:tcW w:w="1993" w:type="dxa"/>
+            <w:tcBorders>
+              <w:top w:val="single" w:sz="12" w:space="0" w:color="000000" w:themeColor="text1"/>
+              <w:left w:val="single" w:sz="12" w:space="0" w:color="000000" w:themeColor="text1"/>
+              <w:bottom w:val="single" w:sz="12" w:space="0" w:color="000000" w:themeColor="text1"/>
+              <w:right w:val="single" w:sz="12" w:space="0" w:color="000000" w:themeColor="text1"/>
+            </w:tcBorders>
+            <w:vAlign w:val="center"/>
+          </w:tcPr>
+          <w:p>
+            <w:pPr>
+              <w:jc w:val="center"/>
+              <w:cnfStyle w:val="000000100000" w:firstRow="0" w:lastRow="0" w:firstColumn="0" w:lastColumn="0" w:oddVBand="0" w:evenVBand="0" w:oddHBand="1" w:evenHBand="0" w:firstRowFirstColumn="0" w:firstRowLastColumn="0" w:lastRowFirstColumn="0" w:lastRowLastColumn="0"/>
+              <w:rPr>
+                <w:rFonts w:ascii="ADLaM Display" w:hAnsi="ADLaM Display" w:cs="ADLaM Display"/>
+                <w:color w:val="FFFFFF" w:themeColor="background1"/>
+                <w:sz w:val="36"/>
+                <w:szCs w:val="36"/>
+              </w:rPr>
+            </w:pPr>
           </w:p>
         </w:tc>
       </w:tr>

</xml_diff>